<commit_message>
edit btap tkpm w3
</commit_message>
<xml_diff>
--- a/HK3/PhanTichThietKePhanMem/1.LyThuyet_TaiLieu/BTapThucHanh/W2/1642021/1642021.docx
+++ b/HK3/PhanTichThietKePhanMem/1.LyThuyet_TaiLieu/BTapThucHanh/W2/1642021/1642021.docx
@@ -13,7 +13,6 @@
           <w:szCs w:val="26"/>
         </w:rPr>
       </w:pPr>
-      <w:proofErr w:type="spellStart"/>
       <w:r>
         <w:rPr>
           <w:rFonts w:ascii="Times New Roman" w:hAnsi="Times New Roman" w:cs="Times New Roman"/>
@@ -21,117 +20,7 @@
           <w:sz w:val="26"/>
           <w:szCs w:val="26"/>
         </w:rPr>
-        <w:t>Phân</w:t>
-      </w:r>
-      <w:proofErr w:type="spellEnd"/>
-      <w:r>
-        <w:rPr>
-          <w:rFonts w:ascii="Times New Roman" w:hAnsi="Times New Roman" w:cs="Times New Roman"/>
-          <w:b/>
-          <w:sz w:val="26"/>
-          <w:szCs w:val="26"/>
-        </w:rPr>
-        <w:t xml:space="preserve"> </w:t>
-      </w:r>
-      <w:proofErr w:type="spellStart"/>
-      <w:r>
-        <w:rPr>
-          <w:rFonts w:ascii="Times New Roman" w:hAnsi="Times New Roman" w:cs="Times New Roman"/>
-          <w:b/>
-          <w:sz w:val="26"/>
-          <w:szCs w:val="26"/>
-        </w:rPr>
-        <w:t>Tích</w:t>
-      </w:r>
-      <w:proofErr w:type="spellEnd"/>
-      <w:r>
-        <w:rPr>
-          <w:rFonts w:ascii="Times New Roman" w:hAnsi="Times New Roman" w:cs="Times New Roman"/>
-          <w:b/>
-          <w:sz w:val="26"/>
-          <w:szCs w:val="26"/>
-        </w:rPr>
-        <w:t xml:space="preserve"> </w:t>
-      </w:r>
-      <w:proofErr w:type="spellStart"/>
-      <w:r>
-        <w:rPr>
-          <w:rFonts w:ascii="Times New Roman" w:hAnsi="Times New Roman" w:cs="Times New Roman"/>
-          <w:b/>
-          <w:sz w:val="26"/>
-          <w:szCs w:val="26"/>
-        </w:rPr>
-        <w:t>Thiết</w:t>
-      </w:r>
-      <w:proofErr w:type="spellEnd"/>
-      <w:r>
-        <w:rPr>
-          <w:rFonts w:ascii="Times New Roman" w:hAnsi="Times New Roman" w:cs="Times New Roman"/>
-          <w:b/>
-          <w:sz w:val="26"/>
-          <w:szCs w:val="26"/>
-        </w:rPr>
-        <w:t xml:space="preserve"> </w:t>
-      </w:r>
-      <w:proofErr w:type="spellStart"/>
-      <w:r>
-        <w:rPr>
-          <w:rFonts w:ascii="Times New Roman" w:hAnsi="Times New Roman" w:cs="Times New Roman"/>
-          <w:b/>
-          <w:sz w:val="26"/>
-          <w:szCs w:val="26"/>
-        </w:rPr>
-        <w:t>Kế</w:t>
-      </w:r>
-      <w:proofErr w:type="spellEnd"/>
-      <w:r>
-        <w:rPr>
-          <w:rFonts w:ascii="Times New Roman" w:hAnsi="Times New Roman" w:cs="Times New Roman"/>
-          <w:b/>
-          <w:sz w:val="26"/>
-          <w:szCs w:val="26"/>
-        </w:rPr>
-        <w:t xml:space="preserve"> </w:t>
-      </w:r>
-      <w:proofErr w:type="spellStart"/>
-      <w:r>
-        <w:rPr>
-          <w:rFonts w:ascii="Times New Roman" w:hAnsi="Times New Roman" w:cs="Times New Roman"/>
-          <w:b/>
-          <w:sz w:val="26"/>
-          <w:szCs w:val="26"/>
-        </w:rPr>
-        <w:t>Phần</w:t>
-      </w:r>
-      <w:proofErr w:type="spellEnd"/>
-      <w:r>
-        <w:rPr>
-          <w:rFonts w:ascii="Times New Roman" w:hAnsi="Times New Roman" w:cs="Times New Roman"/>
-          <w:b/>
-          <w:sz w:val="26"/>
-          <w:szCs w:val="26"/>
-        </w:rPr>
-        <w:t xml:space="preserve"> </w:t>
-      </w:r>
-      <w:proofErr w:type="spellStart"/>
-      <w:r>
-        <w:rPr>
-          <w:rFonts w:ascii="Times New Roman" w:hAnsi="Times New Roman" w:cs="Times New Roman"/>
-          <w:b/>
-          <w:sz w:val="26"/>
-          <w:szCs w:val="26"/>
-        </w:rPr>
-        <w:t>Mềm</w:t>
-      </w:r>
-      <w:proofErr w:type="spellEnd"/>
-      <w:r>
-        <w:rPr>
-          <w:rFonts w:ascii="Times New Roman" w:hAnsi="Times New Roman" w:cs="Times New Roman"/>
-          <w:b/>
-          <w:sz w:val="26"/>
-          <w:szCs w:val="26"/>
-        </w:rPr>
-        <w:t xml:space="preserve"> - 16HCB</w:t>
+        <w:t>Phân Tích Thiết Kế Phần Mềm - 16HCB</w:t>
       </w:r>
     </w:p>
     <w:p>
@@ -145,7 +34,6 @@
           <w:szCs w:val="26"/>
         </w:rPr>
       </w:pPr>
-      <w:proofErr w:type="spellStart"/>
       <w:r>
         <w:rPr>
           <w:rFonts w:ascii="Times New Roman" w:hAnsi="Times New Roman" w:cs="Times New Roman"/>
@@ -153,86 +41,7 @@
           <w:sz w:val="26"/>
           <w:szCs w:val="26"/>
         </w:rPr>
-        <w:t>Hà</w:t>
-      </w:r>
-      <w:proofErr w:type="spellEnd"/>
-      <w:r>
-        <w:rPr>
-          <w:rFonts w:ascii="Times New Roman" w:hAnsi="Times New Roman" w:cs="Times New Roman"/>
-          <w:b/>
-          <w:sz w:val="26"/>
-          <w:szCs w:val="26"/>
-        </w:rPr>
-        <w:t xml:space="preserve"> </w:t>
-      </w:r>
-      <w:proofErr w:type="spellStart"/>
-      <w:r>
-        <w:rPr>
-          <w:rFonts w:ascii="Times New Roman" w:hAnsi="Times New Roman" w:cs="Times New Roman"/>
-          <w:b/>
-          <w:sz w:val="26"/>
-          <w:szCs w:val="26"/>
-        </w:rPr>
-        <w:t>Nguyễn</w:t>
-      </w:r>
-      <w:proofErr w:type="spellEnd"/>
-      <w:r>
-        <w:rPr>
-          <w:rFonts w:ascii="Times New Roman" w:hAnsi="Times New Roman" w:cs="Times New Roman"/>
-          <w:b/>
-          <w:sz w:val="26"/>
-          <w:szCs w:val="26"/>
-        </w:rPr>
-        <w:t xml:space="preserve"> </w:t>
-      </w:r>
-      <w:proofErr w:type="spellStart"/>
-      <w:r>
-        <w:rPr>
-          <w:rFonts w:ascii="Times New Roman" w:hAnsi="Times New Roman" w:cs="Times New Roman"/>
-          <w:b/>
-          <w:sz w:val="26"/>
-          <w:szCs w:val="26"/>
-        </w:rPr>
-        <w:t>Thái</w:t>
-      </w:r>
-      <w:proofErr w:type="spellEnd"/>
-      <w:r>
-        <w:rPr>
-          <w:rFonts w:ascii="Times New Roman" w:hAnsi="Times New Roman" w:cs="Times New Roman"/>
-          <w:b/>
-          <w:sz w:val="26"/>
-          <w:szCs w:val="26"/>
-        </w:rPr>
-        <w:t xml:space="preserve"> </w:t>
-      </w:r>
-      <w:proofErr w:type="spellStart"/>
-      <w:r>
-        <w:rPr>
-          <w:rFonts w:ascii="Times New Roman" w:hAnsi="Times New Roman" w:cs="Times New Roman"/>
-          <w:b/>
-          <w:sz w:val="26"/>
-          <w:szCs w:val="26"/>
-        </w:rPr>
-        <w:t>Học</w:t>
-      </w:r>
-      <w:proofErr w:type="spellEnd"/>
-      <w:r>
-        <w:rPr>
-          <w:rFonts w:ascii="Times New Roman" w:hAnsi="Times New Roman" w:cs="Times New Roman"/>
-          <w:b/>
-          <w:sz w:val="26"/>
-          <w:szCs w:val="26"/>
-        </w:rPr>
-        <w:t xml:space="preserve"> - </w:t>
-      </w:r>
-      <w:r>
-        <w:rPr>
-          <w:rFonts w:ascii="Times New Roman" w:hAnsi="Times New Roman" w:cs="Times New Roman"/>
-          <w:b/>
-          <w:sz w:val="26"/>
-          <w:szCs w:val="26"/>
-        </w:rPr>
-        <w:t>1642021</w:t>
+        <w:t>Hà Nguyễn Thái Học - 1642021</w:t>
       </w:r>
     </w:p>
     <w:p>
@@ -246,7 +55,6 @@
           <w:szCs w:val="26"/>
         </w:rPr>
       </w:pPr>
-      <w:proofErr w:type="spellStart"/>
       <w:r>
         <w:rPr>
           <w:rFonts w:ascii="Times New Roman" w:hAnsi="Times New Roman" w:cs="Times New Roman"/>
@@ -254,57 +62,7 @@
           <w:sz w:val="26"/>
           <w:szCs w:val="26"/>
         </w:rPr>
-        <w:t>Bài</w:t>
-      </w:r>
-      <w:proofErr w:type="spellEnd"/>
-      <w:r>
-        <w:rPr>
-          <w:rFonts w:ascii="Times New Roman" w:hAnsi="Times New Roman" w:cs="Times New Roman"/>
-          <w:b/>
-          <w:sz w:val="26"/>
-          <w:szCs w:val="26"/>
-        </w:rPr>
-        <w:t xml:space="preserve"> </w:t>
-      </w:r>
-      <w:proofErr w:type="spellStart"/>
-      <w:r>
-        <w:rPr>
-          <w:rFonts w:ascii="Times New Roman" w:hAnsi="Times New Roman" w:cs="Times New Roman"/>
-          <w:b/>
-          <w:sz w:val="26"/>
-          <w:szCs w:val="26"/>
-        </w:rPr>
-        <w:t>tập</w:t>
-      </w:r>
-      <w:proofErr w:type="spellEnd"/>
-      <w:r>
-        <w:rPr>
-          <w:rFonts w:ascii="Times New Roman" w:hAnsi="Times New Roman" w:cs="Times New Roman"/>
-          <w:b/>
-          <w:sz w:val="26"/>
-          <w:szCs w:val="26"/>
-        </w:rPr>
-        <w:t xml:space="preserve"> </w:t>
-      </w:r>
-      <w:proofErr w:type="spellStart"/>
-      <w:r>
-        <w:rPr>
-          <w:rFonts w:ascii="Times New Roman" w:hAnsi="Times New Roman" w:cs="Times New Roman"/>
-          <w:b/>
-          <w:sz w:val="26"/>
-          <w:szCs w:val="26"/>
-        </w:rPr>
-        <w:t>số</w:t>
-      </w:r>
-      <w:proofErr w:type="spellEnd"/>
-      <w:r>
-        <w:rPr>
-          <w:rFonts w:ascii="Times New Roman" w:hAnsi="Times New Roman" w:cs="Times New Roman"/>
-          <w:b/>
-          <w:sz w:val="26"/>
-          <w:szCs w:val="26"/>
-        </w:rPr>
-        <w:t xml:space="preserve"> 2</w:t>
+        <w:t>Bài tập số 2</w:t>
       </w:r>
     </w:p>
     <w:p>
@@ -318,7 +76,6 @@
           <w:szCs w:val="26"/>
         </w:rPr>
       </w:pPr>
-      <w:proofErr w:type="spellStart"/>
       <w:r>
         <w:rPr>
           <w:rFonts w:ascii="Times New Roman" w:hAnsi="Times New Roman" w:cs="Times New Roman"/>
@@ -326,37 +83,7 @@
           <w:sz w:val="26"/>
           <w:szCs w:val="26"/>
         </w:rPr>
-        <w:t>Mô</w:t>
-      </w:r>
-      <w:proofErr w:type="spellEnd"/>
-      <w:r>
-        <w:rPr>
-          <w:rFonts w:ascii="Times New Roman" w:hAnsi="Times New Roman" w:cs="Times New Roman"/>
-          <w:b/>
-          <w:sz w:val="26"/>
-          <w:szCs w:val="26"/>
-        </w:rPr>
-        <w:t xml:space="preserve"> </w:t>
-      </w:r>
-      <w:proofErr w:type="spellStart"/>
-      <w:r>
-        <w:rPr>
-          <w:rFonts w:ascii="Times New Roman" w:hAnsi="Times New Roman" w:cs="Times New Roman"/>
-          <w:b/>
-          <w:sz w:val="26"/>
-          <w:szCs w:val="26"/>
-        </w:rPr>
-        <w:t>hình</w:t>
-      </w:r>
-      <w:proofErr w:type="spellEnd"/>
-      <w:r>
-        <w:rPr>
-          <w:rFonts w:ascii="Times New Roman" w:hAnsi="Times New Roman" w:cs="Times New Roman"/>
-          <w:b/>
-          <w:sz w:val="26"/>
-          <w:szCs w:val="26"/>
-        </w:rPr>
-        <w:t xml:space="preserve"> Use- case</w:t>
+        <w:t>Mô hình Use- case</w:t>
       </w:r>
     </w:p>
     <w:p>
@@ -370,7 +97,6 @@
           <w:szCs w:val="26"/>
         </w:rPr>
       </w:pPr>
-      <w:proofErr w:type="spellStart"/>
       <w:r>
         <w:rPr>
           <w:rFonts w:ascii="Times New Roman" w:hAnsi="Times New Roman" w:cs="Times New Roman"/>
@@ -378,211 +104,20 @@
           <w:sz w:val="26"/>
           <w:szCs w:val="26"/>
         </w:rPr>
-        <w:t>Đề</w:t>
+        <w:t>Đề tài 02: Hệ thống quản lý giao thông công cộng e-Metro</w:t>
       </w:r>
-      <w:proofErr w:type="spellEnd"/>
-      <w:r>
-        <w:rPr>
-          <w:rFonts w:ascii="Times New Roman" w:hAnsi="Times New Roman" w:cs="Times New Roman"/>
-          <w:b/>
-          <w:sz w:val="26"/>
-          <w:szCs w:val="26"/>
-        </w:rPr>
-        <w:t xml:space="preserve"> </w:t>
-      </w:r>
-      <w:proofErr w:type="spellStart"/>
-      <w:r>
-        <w:rPr>
-          <w:rFonts w:ascii="Times New Roman" w:hAnsi="Times New Roman" w:cs="Times New Roman"/>
-          <w:b/>
-          <w:sz w:val="26"/>
-          <w:szCs w:val="26"/>
-        </w:rPr>
-        <w:t>tài</w:t>
-      </w:r>
-      <w:proofErr w:type="spellEnd"/>
-      <w:r>
-        <w:rPr>
-          <w:rFonts w:ascii="Times New Roman" w:hAnsi="Times New Roman" w:cs="Times New Roman"/>
-          <w:b/>
-          <w:sz w:val="26"/>
-          <w:szCs w:val="26"/>
-        </w:rPr>
-        <w:t xml:space="preserve"> 02: </w:t>
-      </w:r>
-      <w:proofErr w:type="spellStart"/>
-      <w:r>
-        <w:rPr>
-          <w:rFonts w:ascii="Times New Roman" w:hAnsi="Times New Roman" w:cs="Times New Roman"/>
-          <w:b/>
-          <w:sz w:val="26"/>
-          <w:szCs w:val="26"/>
-        </w:rPr>
-        <w:t>Hệ</w:t>
-      </w:r>
-      <w:proofErr w:type="spellEnd"/>
-      <w:r>
-        <w:rPr>
-          <w:rFonts w:ascii="Times New Roman" w:hAnsi="Times New Roman" w:cs="Times New Roman"/>
-          <w:b/>
-          <w:sz w:val="26"/>
-          <w:szCs w:val="26"/>
-        </w:rPr>
-        <w:t xml:space="preserve"> </w:t>
-      </w:r>
-      <w:proofErr w:type="spellStart"/>
-      <w:r>
-        <w:rPr>
-          <w:rFonts w:ascii="Times New Roman" w:hAnsi="Times New Roman" w:cs="Times New Roman"/>
-          <w:b/>
-          <w:sz w:val="26"/>
-          <w:szCs w:val="26"/>
-        </w:rPr>
-        <w:t>thống</w:t>
-      </w:r>
-      <w:proofErr w:type="spellEnd"/>
-      <w:r>
-        <w:rPr>
-          <w:rFonts w:ascii="Times New Roman" w:hAnsi="Times New Roman" w:cs="Times New Roman"/>
-          <w:b/>
-          <w:sz w:val="26"/>
-          <w:szCs w:val="26"/>
-        </w:rPr>
-        <w:t xml:space="preserve"> </w:t>
-      </w:r>
-      <w:proofErr w:type="spellStart"/>
-      <w:r>
-        <w:rPr>
-          <w:rFonts w:ascii="Times New Roman" w:hAnsi="Times New Roman" w:cs="Times New Roman"/>
-          <w:b/>
-          <w:sz w:val="26"/>
-          <w:szCs w:val="26"/>
-        </w:rPr>
-        <w:t>quản</w:t>
-      </w:r>
-      <w:proofErr w:type="spellEnd"/>
-      <w:r>
-        <w:rPr>
-          <w:rFonts w:ascii="Times New Roman" w:hAnsi="Times New Roman" w:cs="Times New Roman"/>
-          <w:b/>
-          <w:sz w:val="26"/>
-          <w:szCs w:val="26"/>
-        </w:rPr>
-        <w:t xml:space="preserve"> </w:t>
-      </w:r>
-      <w:proofErr w:type="spellStart"/>
-      <w:r>
-        <w:rPr>
-          <w:rFonts w:ascii="Times New Roman" w:hAnsi="Times New Roman" w:cs="Times New Roman"/>
-          <w:b/>
-          <w:sz w:val="26"/>
-          <w:szCs w:val="26"/>
-        </w:rPr>
-        <w:t>lý</w:t>
-      </w:r>
-      <w:proofErr w:type="spellEnd"/>
-      <w:r>
-        <w:rPr>
-          <w:rFonts w:ascii="Times New Roman" w:hAnsi="Times New Roman" w:cs="Times New Roman"/>
-          <w:b/>
-          <w:sz w:val="26"/>
-          <w:szCs w:val="26"/>
-        </w:rPr>
-        <w:t xml:space="preserve"> </w:t>
-      </w:r>
-      <w:proofErr w:type="spellStart"/>
-      <w:r>
-        <w:rPr>
-          <w:rFonts w:ascii="Times New Roman" w:hAnsi="Times New Roman" w:cs="Times New Roman"/>
-          <w:b/>
-          <w:sz w:val="26"/>
-          <w:szCs w:val="26"/>
-        </w:rPr>
-        <w:t>giao</w:t>
-      </w:r>
-      <w:proofErr w:type="spellEnd"/>
-      <w:r>
-        <w:rPr>
-          <w:rFonts w:ascii="Times New Roman" w:hAnsi="Times New Roman" w:cs="Times New Roman"/>
-          <w:b/>
-          <w:sz w:val="26"/>
-          <w:szCs w:val="26"/>
-        </w:rPr>
-        <w:t xml:space="preserve"> </w:t>
-      </w:r>
-      <w:proofErr w:type="spellStart"/>
-      <w:r>
-        <w:rPr>
-          <w:rFonts w:ascii="Times New Roman" w:hAnsi="Times New Roman" w:cs="Times New Roman"/>
-          <w:b/>
-          <w:sz w:val="26"/>
-          <w:szCs w:val="26"/>
-        </w:rPr>
-        <w:t>thông</w:t>
-      </w:r>
-      <w:proofErr w:type="spellEnd"/>
-      <w:r>
-        <w:rPr>
-          <w:rFonts w:ascii="Times New Roman" w:hAnsi="Times New Roman" w:cs="Times New Roman"/>
-          <w:b/>
-          <w:sz w:val="26"/>
-          <w:szCs w:val="26"/>
-        </w:rPr>
-        <w:t xml:space="preserve"> </w:t>
-      </w:r>
-      <w:proofErr w:type="spellStart"/>
-      <w:r>
-        <w:rPr>
-          <w:rFonts w:ascii="Times New Roman" w:hAnsi="Times New Roman" w:cs="Times New Roman"/>
-          <w:b/>
-          <w:sz w:val="26"/>
-          <w:szCs w:val="26"/>
-        </w:rPr>
-        <w:t>công</w:t>
-      </w:r>
-      <w:proofErr w:type="spellEnd"/>
-      <w:r>
-        <w:rPr>
-          <w:rFonts w:ascii="Times New Roman" w:hAnsi="Times New Roman" w:cs="Times New Roman"/>
-          <w:b/>
-          <w:sz w:val="26"/>
-          <w:szCs w:val="26"/>
-        </w:rPr>
-        <w:t xml:space="preserve"> </w:t>
-      </w:r>
-      <w:proofErr w:type="spellStart"/>
-      <w:r>
-        <w:rPr>
-          <w:rFonts w:ascii="Times New Roman" w:hAnsi="Times New Roman" w:cs="Times New Roman"/>
-          <w:b/>
-          <w:sz w:val="26"/>
-          <w:szCs w:val="26"/>
-        </w:rPr>
-        <w:t>cộng</w:t>
-      </w:r>
-      <w:proofErr w:type="spellEnd"/>
-      <w:r>
-        <w:rPr>
-          <w:rFonts w:ascii="Times New Roman" w:hAnsi="Times New Roman" w:cs="Times New Roman"/>
-          <w:b/>
-          <w:sz w:val="26"/>
-          <w:szCs w:val="26"/>
-        </w:rPr>
-        <w:t xml:space="preserve"> e-Metro</w:t>
-      </w:r>
-      <w:bookmarkStart w:id="0" w:name="_GoBack"/>
-      <w:bookmarkEnd w:id="0"/>
     </w:p>
     <w:p>
+      <w:bookmarkStart w:id="0" w:name="_GoBack"/>
       <w:r>
         <w:rPr>
           <w:noProof/>
         </w:rPr>
         <w:drawing>
-          <wp:inline distT="0" distB="0" distL="0" distR="0" wp14:anchorId="0179A6B0" wp14:editId="32FC6383">
-            <wp:extent cx="6543675" cy="6800850"/>
-            <wp:effectExtent l="0" t="0" r="0" b="0"/>
-            <wp:docPr id="1" name="Picture 1" descr="C:\Users\HOCHNT\Desktop\UseCaseDiagram1.png"/>
+          <wp:inline distT="0" distB="0" distL="0" distR="0">
+            <wp:extent cx="6857951" cy="7315200"/>
+            <wp:effectExtent l="0" t="0" r="635" b="0"/>
+            <wp:docPr id="1" name="Picture 1" descr="E:\STUDY\AllLearnWork\School\16HCB1\16HCB\HK3\PhanTichThietKePhanMem\1.LyThuyet_TaiLieu\BTapThucHanh\W2\1642021\1642021_De2.png"/>
             <wp:cNvGraphicFramePr>
               <a:graphicFrameLocks xmlns:a="http://schemas.openxmlformats.org/drawingml/2006/main" noChangeAspect="1"/>
             </wp:cNvGraphicFramePr>
@@ -590,7 +125,7 @@
               <a:graphicData uri="http://schemas.openxmlformats.org/drawingml/2006/picture">
                 <pic:pic xmlns:pic="http://schemas.openxmlformats.org/drawingml/2006/picture">
                   <pic:nvPicPr>
-                    <pic:cNvPr id="0" name="Picture 1" descr="C:\Users\HOCHNT\Desktop\UseCaseDiagram1.png"/>
+                    <pic:cNvPr id="0" name="Picture 1" descr="E:\STUDY\AllLearnWork\School\16HCB1\16HCB\HK3\PhanTichThietKePhanMem\1.LyThuyet_TaiLieu\BTapThucHanh\W2\1642021\1642021_De2.png"/>
                     <pic:cNvPicPr>
                       <a:picLocks noChangeAspect="1" noChangeArrowheads="1"/>
                     </pic:cNvPicPr>
@@ -611,7 +146,7 @@
                   <pic:spPr bwMode="auto">
                     <a:xfrm>
                       <a:off x="0" y="0"/>
-                      <a:ext cx="6543756" cy="6800934"/>
+                      <a:ext cx="6862688" cy="7320253"/>
                     </a:xfrm>
                     <a:prstGeom prst="rect">
                       <a:avLst/>
@@ -627,11 +162,7 @@
           </wp:inline>
         </w:drawing>
       </w:r>
-    </w:p>
-    <w:p>
-      <w:pPr>
-        <w:ind w:left="360"/>
-      </w:pPr>
+      <w:bookmarkEnd w:id="0"/>
     </w:p>
     <w:sectPr>
       <w:pgSz w:w="12240" w:h="15840"/>

</xml_diff>